<commit_message>
improve bind device and update instance
</commit_message>
<xml_diff>
--- a/docs/捷德运动2.0接口文档v0.1.docx
+++ b/docs/捷德运动2.0接口文档v0.1.docx
@@ -29051,7 +29051,7 @@
                 <w:szCs w:val="18"/>
                 <w:lang w:val="en-US" w:eastAsia="zh-CN"/>
               </w:rPr>
-              <w:t>     </w:t>
+              <w:t>   </w:t>
             </w:r>
             <w:proofErr w:type="spellStart"/>
             <w:r>
@@ -29138,7 +29138,7 @@
                 <w:szCs w:val="18"/>
                 <w:lang w:val="en-US" w:eastAsia="zh-CN"/>
               </w:rPr>
-              <w:t>T</w:t>
+              <w:t>t</w:t>
             </w:r>
             <w:r>
               <w:rPr>
@@ -29399,6 +29399,7 @@
                 <w:lang w:val="en-US" w:eastAsia="zh-CN"/>
               </w:rPr>
             </w:pPr>
+            <w:proofErr w:type="spellStart"/>
             <w:r>
               <w:rPr>
                 <w:rFonts w:ascii="Menlo" w:eastAsiaTheme="minorEastAsia" w:hAnsi="Menlo" w:cs="Menlo" w:hint="eastAsia"/>
@@ -29407,7 +29408,28 @@
                 <w:szCs w:val="18"/>
                 <w:lang w:val="en-US" w:eastAsia="zh-CN"/>
               </w:rPr>
-              <w:t>device:     string</w:t>
+              <w:t>device</w:t>
+            </w:r>
+            <w:r>
+              <w:rPr>
+                <w:rFonts w:ascii="Menlo" w:eastAsiaTheme="minorEastAsia" w:hAnsi="Menlo" w:cs="Menlo" w:hint="eastAsia"/>
+                <w:color w:val="000000"/>
+                <w:sz w:val="18"/>
+                <w:szCs w:val="18"/>
+                <w:lang w:val="en-US" w:eastAsia="zh-CN"/>
+              </w:rPr>
+              <w:t>name</w:t>
+            </w:r>
+            <w:proofErr w:type="spellEnd"/>
+            <w:r>
+              <w:rPr>
+                <w:rFonts w:ascii="Menlo" w:eastAsiaTheme="minorEastAsia" w:hAnsi="Menlo" w:cs="Menlo" w:hint="eastAsia"/>
+                <w:color w:val="000000"/>
+                <w:sz w:val="18"/>
+                <w:szCs w:val="18"/>
+                <w:lang w:val="en-US" w:eastAsia="zh-CN"/>
+              </w:rPr>
+              <w:t>:     string</w:t>
             </w:r>
           </w:p>
           <w:p>
@@ -29468,7 +29490,7 @@
                 <w:szCs w:val="18"/>
                 <w:lang w:val="en-US" w:eastAsia="zh-CN"/>
               </w:rPr>
-              <w:t>deviceT</w:t>
+              <w:t>devicet</w:t>
             </w:r>
             <w:r>
               <w:rPr>
@@ -29511,6 +29533,8 @@
               </w:rPr>
               <w:t>必须</w:t>
             </w:r>
+            <w:bookmarkStart w:id="30" w:name="_GoBack"/>
+            <w:bookmarkEnd w:id="30"/>
           </w:p>
           <w:p>
             <w:pPr>
@@ -29808,14 +29832,14 @@
       <w:pPr>
         <w:pStyle w:val="GDSection2"/>
       </w:pPr>
-      <w:bookmarkStart w:id="30" w:name="_Toc489361478"/>
+      <w:bookmarkStart w:id="31" w:name="_Toc489361478"/>
       <w:r>
         <w:rPr>
           <w:rFonts w:hint="eastAsia"/>
         </w:rPr>
         <w:t>更新实例信息</w:t>
       </w:r>
-      <w:bookmarkEnd w:id="30"/>
+      <w:bookmarkEnd w:id="31"/>
     </w:p>
     <w:tbl>
       <w:tblPr>
@@ -29851,7 +29875,6 @@
           <w:p>
             <w:pPr>
               <w:rPr>
-                <w:rFonts w:hint="eastAsia"/>
                 <w:lang w:val="en-US" w:eastAsia="zh-CN"/>
               </w:rPr>
             </w:pPr>
@@ -29904,10 +29927,22 @@
                 <w:rFonts w:hint="eastAsia"/>
                 <w:lang w:eastAsia="zh-CN"/>
               </w:rPr>
-              <w:t>讨论下是否应该有更新这个操作</w:t>
-            </w:r>
-            <w:bookmarkStart w:id="31" w:name="_GoBack"/>
-            <w:bookmarkEnd w:id="31"/>
+              <w:t>讨论下是否应该有更新</w:t>
+            </w:r>
+            <w:r>
+              <w:rPr>
+                <w:rFonts w:hint="eastAsia"/>
+                <w:lang w:eastAsia="zh-CN"/>
+              </w:rPr>
+              <w:t>字段</w:t>
+            </w:r>
+            <w:r>
+              <w:rPr>
+                <w:rFonts w:hint="eastAsia"/>
+                <w:lang w:eastAsia="zh-CN"/>
+              </w:rPr>
+              <w:t>这个操作</w:t>
+            </w:r>
           </w:p>
         </w:tc>
       </w:tr>
@@ -30209,7 +30244,7 @@
                 <w:color w:val="FF0000"/>
                 <w:sz w:val="18"/>
                 <w:szCs w:val="18"/>
-                <w:lang w:val="sv-SE" w:eastAsia="zh-CN"/>
+                <w:lang w:val="en-US" w:eastAsia="zh-CN"/>
               </w:rPr>
             </w:pPr>
             <w:proofErr w:type="spellStart"/>
@@ -30241,13 +30276,35 @@
               <w:spacing w:line="270" w:lineRule="atLeast"/>
               <w:ind w:firstLineChars="150" w:firstLine="270"/>
               <w:rPr>
+                <w:rFonts w:ascii="Menlo" w:eastAsiaTheme="minorEastAsia" w:hAnsi="Menlo" w:cs="Menlo" w:hint="eastAsia"/>
+                <w:color w:val="FF0000"/>
+                <w:sz w:val="18"/>
+                <w:szCs w:val="18"/>
+                <w:lang w:val="en-US" w:eastAsia="zh-CN"/>
+              </w:rPr>
+            </w:pPr>
+            <w:proofErr w:type="spellStart"/>
+            <w:r>
+              <w:rPr>
+                <w:rFonts w:ascii="Menlo" w:eastAsiaTheme="minorEastAsia" w:hAnsi="Menlo" w:cs="Menlo" w:hint="eastAsia"/>
+                <w:color w:val="FF0000"/>
+                <w:sz w:val="18"/>
+                <w:szCs w:val="18"/>
+                <w:lang w:val="en-US" w:eastAsia="zh-CN"/>
+              </w:rPr>
+              <w:t>device</w:t>
+            </w:r>
+            <w:r>
+              <w:rPr>
                 <w:rFonts w:ascii="Menlo" w:eastAsiaTheme="minorEastAsia" w:hAnsi="Menlo" w:cs="Menlo"/>
                 <w:color w:val="FF0000"/>
                 <w:sz w:val="18"/>
                 <w:szCs w:val="18"/>
                 <w:lang w:val="en-US" w:eastAsia="zh-CN"/>
               </w:rPr>
-            </w:pPr>
+              <w:t>name</w:t>
+            </w:r>
+            <w:proofErr w:type="spellEnd"/>
             <w:r>
               <w:rPr>
                 <w:rFonts w:ascii="Menlo" w:eastAsiaTheme="minorEastAsia" w:hAnsi="Menlo" w:cs="Menlo" w:hint="eastAsia"/>
@@ -30256,7 +30313,27 @@
                 <w:szCs w:val="18"/>
                 <w:lang w:val="en-US" w:eastAsia="zh-CN"/>
               </w:rPr>
-              <w:t>device:     string</w:t>
+              <w:t>:     string</w:t>
+            </w:r>
+            <w:r>
+              <w:rPr>
+                <w:rFonts w:ascii="Menlo" w:eastAsiaTheme="minorEastAsia" w:hAnsi="Menlo" w:cs="Menlo"/>
+                <w:color w:val="FF0000"/>
+                <w:sz w:val="18"/>
+                <w:szCs w:val="18"/>
+                <w:lang w:val="en-US" w:eastAsia="zh-CN"/>
+              </w:rPr>
+              <w:t xml:space="preserve"> -&gt;</w:t>
+            </w:r>
+            <w:r>
+              <w:rPr>
+                <w:rFonts w:ascii="Menlo" w:eastAsiaTheme="minorEastAsia" w:hAnsi="Menlo" w:cs="Menlo" w:hint="eastAsia"/>
+                <w:color w:val="FF0000"/>
+                <w:sz w:val="18"/>
+                <w:szCs w:val="18"/>
+                <w:lang w:val="en-US" w:eastAsia="zh-CN"/>
+              </w:rPr>
+              <w:t>必需，用于查找设备</w:t>
             </w:r>
           </w:p>
           <w:p>
@@ -31302,7 +31379,7 @@
             <w:rPr>
               <w:noProof/>
             </w:rPr>
-            <w:t>21</w:t>
+            <w:t>20</w:t>
           </w:r>
           <w:r>
             <w:fldChar w:fldCharType="end"/>
@@ -36156,7 +36233,7 @@
 </file>
 
 <file path=customXml/itemProps1.xml><?xml version="1.0" encoding="utf-8"?>
-<ds:datastoreItem xmlns:ds="http://schemas.openxmlformats.org/officeDocument/2006/customXml" ds:itemID="{7F00870E-B188-0D4B-AED9-C27EBC545F33}">
+<ds:datastoreItem xmlns:ds="http://schemas.openxmlformats.org/officeDocument/2006/customXml" ds:itemID="{E735E536-DD69-CF4A-9DDD-944421509C61}">
   <ds:schemaRefs>
     <ds:schemaRef ds:uri="http://schemas.openxmlformats.org/officeDocument/2006/bibliography"/>
   </ds:schemaRefs>

</xml_diff>

<commit_message>
use const variables and modify push service addr
</commit_message>
<xml_diff>
--- a/docs/捷德运动2.0接口文档v0.1.docx
+++ b/docs/捷德运动2.0接口文档v0.1.docx
@@ -26678,6 +26678,84 @@
               </w:rPr>
               <w:t> </w:t>
             </w:r>
+            <w:r>
+              <w:rPr>
+                <w:rFonts w:ascii="Menlo" w:eastAsia="Times New Roman" w:hAnsi="Menlo" w:cs="Menlo"/>
+                <w:color w:val="000000"/>
+                <w:sz w:val="18"/>
+                <w:szCs w:val="18"/>
+                <w:lang w:val="en-US" w:eastAsia="zh-CN"/>
+              </w:rPr>
+              <w:t>“</w:t>
+            </w:r>
+            <w:proofErr w:type="spellStart"/>
+            <w:r>
+              <w:rPr>
+                <w:rFonts w:ascii="Menlo" w:eastAsia="Times New Roman" w:hAnsi="Menlo" w:cs="Menlo"/>
+                <w:color w:val="000000"/>
+                <w:sz w:val="18"/>
+                <w:szCs w:val="18"/>
+                <w:lang w:val="en-US" w:eastAsia="zh-CN"/>
+              </w:rPr>
+              <w:t>devicetype</w:t>
+            </w:r>
+            <w:proofErr w:type="spellEnd"/>
+            <w:r>
+              <w:rPr>
+                <w:rFonts w:ascii="Menlo" w:eastAsia="Times New Roman" w:hAnsi="Menlo" w:cs="Menlo"/>
+                <w:color w:val="000000"/>
+                <w:sz w:val="18"/>
+                <w:szCs w:val="18"/>
+                <w:lang w:val="en-US" w:eastAsia="zh-CN"/>
+              </w:rPr>
+              <w:t xml:space="preserve">”: </w:t>
+            </w:r>
+            <w:proofErr w:type="spellStart"/>
+            <w:r>
+              <w:rPr>
+                <w:rFonts w:ascii="Menlo" w:eastAsia="Times New Roman" w:hAnsi="Menlo" w:cs="Menlo"/>
+                <w:color w:val="000000"/>
+                <w:sz w:val="18"/>
+                <w:szCs w:val="18"/>
+                <w:lang w:val="en-US" w:eastAsia="zh-CN"/>
+              </w:rPr>
+              <w:t>enum</w:t>
+            </w:r>
+            <w:proofErr w:type="spellEnd"/>
+            <w:r>
+              <w:rPr>
+                <w:rFonts w:ascii="Menlo" w:eastAsia="Times New Roman" w:hAnsi="Menlo" w:cs="Menlo"/>
+                <w:color w:val="000000"/>
+                <w:sz w:val="18"/>
+                <w:szCs w:val="18"/>
+                <w:lang w:val="en-US" w:eastAsia="zh-CN"/>
+              </w:rPr>
+              <w:t xml:space="preserve"> in [</w:t>
+            </w:r>
+            <w:proofErr w:type="spellStart"/>
+            <w:r>
+              <w:rPr>
+                <w:rFonts w:ascii="Menlo" w:eastAsia="Times New Roman" w:hAnsi="Menlo" w:cs="Menlo"/>
+                <w:color w:val="000000"/>
+                <w:sz w:val="18"/>
+                <w:szCs w:val="18"/>
+                <w:lang w:val="en-US" w:eastAsia="zh-CN"/>
+              </w:rPr>
+              <w:t>ios</w:t>
+            </w:r>
+            <w:proofErr w:type="spellEnd"/>
+            <w:r>
+              <w:rPr>
+                <w:rFonts w:ascii="Menlo" w:eastAsia="Times New Roman" w:hAnsi="Menlo" w:cs="Menlo"/>
+                <w:color w:val="000000"/>
+                <w:sz w:val="18"/>
+                <w:szCs w:val="18"/>
+                <w:lang w:val="en-US" w:eastAsia="zh-CN"/>
+              </w:rPr>
+              <w:t>, android]</w:t>
+            </w:r>
+            <w:bookmarkStart w:id="28" w:name="_GoBack"/>
+            <w:bookmarkEnd w:id="28"/>
           </w:p>
           <w:p>
             <w:pPr>
@@ -27443,14 +27521,14 @@
       <w:pPr>
         <w:pStyle w:val="GDSection2"/>
       </w:pPr>
-      <w:bookmarkStart w:id="28" w:name="_Toc489361476"/>
+      <w:bookmarkStart w:id="29" w:name="_Toc489361476"/>
       <w:r>
         <w:rPr>
           <w:rFonts w:hint="eastAsia"/>
         </w:rPr>
         <w:t>上传行为数据</w:t>
       </w:r>
-      <w:bookmarkEnd w:id="28"/>
+      <w:bookmarkEnd w:id="29"/>
     </w:p>
     <w:tbl>
       <w:tblPr>
@@ -28026,8 +28104,6 @@
               </w:rPr>
               <w:t>key-value pair</w:t>
             </w:r>
-            <w:bookmarkStart w:id="29" w:name="_GoBack"/>
-            <w:bookmarkEnd w:id="29"/>
           </w:p>
           <w:p>
             <w:pPr>
@@ -31527,7 +31603,7 @@
             <w:rPr>
               <w:noProof/>
             </w:rPr>
-            <w:t>22</w:t>
+            <w:t>18</w:t>
           </w:r>
           <w:r>
             <w:fldChar w:fldCharType="end"/>
@@ -36381,7 +36457,7 @@
 </file>
 
 <file path=customXml/itemProps1.xml><?xml version="1.0" encoding="utf-8"?>
-<ds:datastoreItem xmlns:ds="http://schemas.openxmlformats.org/officeDocument/2006/customXml" ds:itemID="{77B67D34-D4D1-F24C-AD84-816AAD1C2CA1}">
+<ds:datastoreItem xmlns:ds="http://schemas.openxmlformats.org/officeDocument/2006/customXml" ds:itemID="{295A7334-559F-5C40-917F-E0E8CBDB868F}">
   <ds:schemaRefs>
     <ds:schemaRef ds:uri="http://schemas.openxmlformats.org/officeDocument/2006/bibliography"/>
   </ds:schemaRefs>

</xml_diff>